<commit_message>
Changes to be committed: 	modified:   211307100.docx 	modified:   main.py 	modified:   scenario2.txt 	modified:   utils/__pycache__/helpers.cpython-313.pyc 	modified:   utils/__pycache__/simulate_delivery.cpython-313.pyc 	modified:   utils/helpers.py 	modified:   utils/simulate_delivery.py
</commit_message>
<xml_diff>
--- a/211307100.docx
+++ b/211307100.docx
@@ -210,17 +210,7 @@
             <w:sz w:val="20"/>
             <w:szCs w:val="20"/>
           </w:rPr>
-          <w:t>Khadi</w:t>
-        </w:r>
-        <w:bookmarkStart w:id="0" w:name="_GoBack"/>
-        <w:bookmarkEnd w:id="0"/>
-        <w:r>
-          <w:rPr>
-            <w:rStyle w:val="Hyperlink"/>
-            <w:sz w:val="20"/>
-            <w:szCs w:val="20"/>
-          </w:rPr>
-          <w:t>md978@gmail.com</w:t>
+          <w:t>Khadimd978@gmail.com</w:t>
         </w:r>
       </w:hyperlink>
     </w:p>
@@ -15271,18 +15261,566 @@
           <w:numId w:val="19"/>
         </w:numPr>
         <w:rPr>
-          <w:sz w:val="24"/>
-          <w:szCs w:val="24"/>
-        </w:rPr>
-      </w:pPr>
-      <w:r>
-        <w:rPr>
-          <w:rStyle w:val="Strong"/>
+          <w:rStyle w:val="Strong"/>
+          <w:b w:val="0"/>
           <w:bCs w:val="0"/>
           <w:sz w:val="24"/>
           <w:szCs w:val="24"/>
         </w:rPr>
+      </w:pPr>
+      <w:r>
+        <w:rPr>
+          <w:rStyle w:val="Strong"/>
+          <w:bCs w:val="0"/>
+          <w:sz w:val="24"/>
+          <w:szCs w:val="24"/>
+        </w:rPr>
         <w:t>Results</w:t>
+      </w:r>
+    </w:p>
+    <w:p>
+      <w:pPr>
+        <w:pStyle w:val="IEEEnormalparagraph"/>
+        <w:ind w:firstLine="0"/>
+        <w:rPr>
+          <w:sz w:val="24"/>
+          <w:szCs w:val="24"/>
+        </w:rPr>
+      </w:pPr>
+      <w:r>
+        <w:rPr>
+          <w:rStyle w:val="Strong"/>
+          <w:sz w:val="24"/>
+          <w:szCs w:val="24"/>
+          <w:lang w:val="tr-TR"/>
+        </w:rPr>
+        <w:t>For 1 generation</w:t>
+      </w:r>
+      <w:r>
+        <w:rPr>
+          <w:rStyle w:val="Strong"/>
+          <w:sz w:val="24"/>
+          <w:szCs w:val="24"/>
+          <w:lang w:val="tr-TR"/>
+        </w:rPr>
+        <w:t xml:space="preserve"> : </w:t>
+      </w:r>
+    </w:p>
+    <w:tbl>
+      <w:tblPr>
+        <w:tblStyle w:val="TableGrid"/>
+        <w:tblW w:w="0" w:type="auto"/>
+        <w:tblLook w:val="04A0" w:firstRow="1" w:lastRow="0" w:firstColumn="1" w:lastColumn="0" w:noHBand="0" w:noVBand="1"/>
+      </w:tblPr>
+      <w:tblGrid>
+        <w:gridCol w:w="1394"/>
+        <w:gridCol w:w="1129"/>
+        <w:gridCol w:w="1254"/>
+        <w:gridCol w:w="1479"/>
+      </w:tblGrid>
+      <w:tr>
+        <w:tc>
+          <w:tcPr>
+            <w:tcW w:w="0" w:type="auto"/>
+            <w:hideMark/>
+          </w:tcPr>
+          <w:p>
+            <w:pPr>
+              <w:pStyle w:val="IEEEnormalparagraph"/>
+              <w:ind w:firstLine="0"/>
+              <w:jc w:val="center"/>
+              <w:rPr>
+                <w:b/>
+                <w:sz w:val="24"/>
+                <w:szCs w:val="24"/>
+              </w:rPr>
+            </w:pPr>
+            <w:r>
+              <w:rPr>
+                <w:b/>
+                <w:sz w:val="24"/>
+                <w:szCs w:val="24"/>
+              </w:rPr>
+              <w:t>Graph Type</w:t>
+            </w:r>
+          </w:p>
+        </w:tc>
+        <w:tc>
+          <w:tcPr>
+            <w:tcW w:w="0" w:type="auto"/>
+            <w:hideMark/>
+          </w:tcPr>
+          <w:p>
+            <w:pPr>
+              <w:pStyle w:val="IEEEnormalparagraph"/>
+              <w:ind w:firstLine="0"/>
+              <w:jc w:val="center"/>
+              <w:rPr>
+                <w:b/>
+                <w:sz w:val="24"/>
+                <w:szCs w:val="24"/>
+              </w:rPr>
+            </w:pPr>
+            <w:r>
+              <w:rPr>
+                <w:b/>
+                <w:sz w:val="24"/>
+                <w:szCs w:val="24"/>
+              </w:rPr>
+              <w:t>Success Ra</w:t>
+            </w:r>
+            <w:bookmarkStart w:id="0" w:name="_GoBack"/>
+            <w:bookmarkEnd w:id="0"/>
+            <w:r>
+              <w:rPr>
+                <w:b/>
+                <w:sz w:val="24"/>
+                <w:szCs w:val="24"/>
+              </w:rPr>
+              <w:t>te</w:t>
+            </w:r>
+          </w:p>
+        </w:tc>
+        <w:tc>
+          <w:tcPr>
+            <w:tcW w:w="0" w:type="auto"/>
+            <w:hideMark/>
+          </w:tcPr>
+          <w:p>
+            <w:pPr>
+              <w:pStyle w:val="IEEEnormalparagraph"/>
+              <w:ind w:firstLine="0"/>
+              <w:jc w:val="center"/>
+              <w:rPr>
+                <w:b/>
+                <w:sz w:val="24"/>
+                <w:szCs w:val="24"/>
+              </w:rPr>
+            </w:pPr>
+            <w:r>
+              <w:rPr>
+                <w:b/>
+                <w:sz w:val="24"/>
+                <w:szCs w:val="24"/>
+              </w:rPr>
+              <w:t>Avg. Energy Used</w:t>
+            </w:r>
+          </w:p>
+        </w:tc>
+        <w:tc>
+          <w:tcPr>
+            <w:tcW w:w="0" w:type="auto"/>
+            <w:hideMark/>
+          </w:tcPr>
+          <w:p>
+            <w:pPr>
+              <w:pStyle w:val="IEEEnormalparagraph"/>
+              <w:ind w:firstLine="0"/>
+              <w:jc w:val="center"/>
+              <w:rPr>
+                <w:b/>
+                <w:sz w:val="24"/>
+                <w:szCs w:val="24"/>
+              </w:rPr>
+            </w:pPr>
+            <w:r>
+              <w:rPr>
+                <w:b/>
+                <w:sz w:val="24"/>
+                <w:szCs w:val="24"/>
+              </w:rPr>
+              <w:t>Execution Time (s)</w:t>
+            </w:r>
+          </w:p>
+        </w:tc>
+      </w:tr>
+      <w:tr>
+        <w:tc>
+          <w:tcPr>
+            <w:tcW w:w="0" w:type="auto"/>
+            <w:hideMark/>
+          </w:tcPr>
+          <w:p>
+            <w:pPr>
+              <w:pStyle w:val="IEEEnormalparagraph"/>
+              <w:ind w:firstLine="0"/>
+              <w:jc w:val="center"/>
+              <w:rPr>
+                <w:b/>
+                <w:sz w:val="24"/>
+                <w:szCs w:val="24"/>
+              </w:rPr>
+            </w:pPr>
+            <w:r>
+              <w:rPr>
+                <w:b/>
+                <w:sz w:val="24"/>
+                <w:szCs w:val="24"/>
+              </w:rPr>
+              <w:t>Complete Graph</w:t>
+            </w:r>
+          </w:p>
+        </w:tc>
+        <w:tc>
+          <w:tcPr>
+            <w:tcW w:w="0" w:type="auto"/>
+            <w:hideMark/>
+          </w:tcPr>
+          <w:p>
+            <w:pPr>
+              <w:pStyle w:val="IEEEnormalparagraph"/>
+              <w:jc w:val="center"/>
+              <w:rPr>
+                <w:sz w:val="24"/>
+                <w:szCs w:val="24"/>
+              </w:rPr>
+            </w:pPr>
+            <w:r>
+              <w:rPr>
+                <w:sz w:val="24"/>
+                <w:szCs w:val="24"/>
+              </w:rPr>
+              <w:t>9</w:t>
+            </w:r>
+            <w:r>
+              <w:rPr>
+                <w:sz w:val="24"/>
+                <w:szCs w:val="24"/>
+                <w:lang w:val="tr-TR"/>
+              </w:rPr>
+              <w:t>0</w:t>
+            </w:r>
+            <w:r>
+              <w:rPr>
+                <w:sz w:val="24"/>
+                <w:szCs w:val="24"/>
+              </w:rPr>
+              <w:t>%</w:t>
+            </w:r>
+          </w:p>
+        </w:tc>
+        <w:tc>
+          <w:tcPr>
+            <w:tcW w:w="0" w:type="auto"/>
+            <w:hideMark/>
+          </w:tcPr>
+          <w:p>
+            <w:pPr>
+              <w:pStyle w:val="IEEEnormalparagraph"/>
+              <w:jc w:val="center"/>
+              <w:rPr>
+                <w:sz w:val="24"/>
+                <w:szCs w:val="24"/>
+              </w:rPr>
+            </w:pPr>
+            <w:r>
+              <w:rPr>
+                <w:sz w:val="24"/>
+                <w:szCs w:val="24"/>
+              </w:rPr>
+              <w:t>310.6</w:t>
+            </w:r>
+          </w:p>
+        </w:tc>
+        <w:tc>
+          <w:tcPr>
+            <w:tcW w:w="0" w:type="auto"/>
+            <w:hideMark/>
+          </w:tcPr>
+          <w:p>
+            <w:pPr>
+              <w:pStyle w:val="IEEEnormalparagraph"/>
+              <w:jc w:val="center"/>
+              <w:rPr>
+                <w:sz w:val="24"/>
+                <w:szCs w:val="24"/>
+              </w:rPr>
+            </w:pPr>
+            <w:r>
+              <w:rPr>
+                <w:sz w:val="24"/>
+                <w:szCs w:val="24"/>
+              </w:rPr>
+              <w:t>4.3</w:t>
+            </w:r>
+          </w:p>
+        </w:tc>
+      </w:tr>
+      <w:tr>
+        <w:tc>
+          <w:tcPr>
+            <w:tcW w:w="0" w:type="auto"/>
+            <w:hideMark/>
+          </w:tcPr>
+          <w:p>
+            <w:pPr>
+              <w:pStyle w:val="IEEEnormalparagraph"/>
+              <w:ind w:firstLine="0"/>
+              <w:jc w:val="center"/>
+              <w:rPr>
+                <w:b/>
+                <w:sz w:val="24"/>
+                <w:szCs w:val="24"/>
+              </w:rPr>
+            </w:pPr>
+            <w:r>
+              <w:rPr>
+                <w:b/>
+                <w:sz w:val="24"/>
+                <w:szCs w:val="24"/>
+              </w:rPr>
+              <w:t>Sparse Graph</w:t>
+            </w:r>
+          </w:p>
+        </w:tc>
+        <w:tc>
+          <w:tcPr>
+            <w:tcW w:w="0" w:type="auto"/>
+            <w:hideMark/>
+          </w:tcPr>
+          <w:p>
+            <w:pPr>
+              <w:pStyle w:val="IEEEnormalparagraph"/>
+              <w:jc w:val="center"/>
+              <w:rPr>
+                <w:sz w:val="24"/>
+                <w:szCs w:val="24"/>
+              </w:rPr>
+            </w:pPr>
+            <w:r>
+              <w:rPr>
+                <w:sz w:val="24"/>
+                <w:szCs w:val="24"/>
+              </w:rPr>
+              <w:t>88%</w:t>
+            </w:r>
+          </w:p>
+        </w:tc>
+        <w:tc>
+          <w:tcPr>
+            <w:tcW w:w="0" w:type="auto"/>
+            <w:hideMark/>
+          </w:tcPr>
+          <w:p>
+            <w:pPr>
+              <w:pStyle w:val="IEEEnormalparagraph"/>
+              <w:jc w:val="center"/>
+              <w:rPr>
+                <w:sz w:val="24"/>
+                <w:szCs w:val="24"/>
+              </w:rPr>
+            </w:pPr>
+            <w:r>
+              <w:rPr>
+                <w:sz w:val="24"/>
+                <w:szCs w:val="24"/>
+              </w:rPr>
+              <w:t>277.4</w:t>
+            </w:r>
+          </w:p>
+        </w:tc>
+        <w:tc>
+          <w:tcPr>
+            <w:tcW w:w="0" w:type="auto"/>
+            <w:hideMark/>
+          </w:tcPr>
+          <w:p>
+            <w:pPr>
+              <w:pStyle w:val="IEEEnormalparagraph"/>
+              <w:jc w:val="center"/>
+              <w:rPr>
+                <w:sz w:val="24"/>
+                <w:szCs w:val="24"/>
+              </w:rPr>
+            </w:pPr>
+            <w:r>
+              <w:rPr>
+                <w:sz w:val="24"/>
+                <w:szCs w:val="24"/>
+              </w:rPr>
+              <w:t>3.1</w:t>
+            </w:r>
+          </w:p>
+        </w:tc>
+      </w:tr>
+      <w:tr>
+        <w:tc>
+          <w:tcPr>
+            <w:tcW w:w="0" w:type="auto"/>
+            <w:hideMark/>
+          </w:tcPr>
+          <w:p>
+            <w:pPr>
+              <w:pStyle w:val="IEEEnormalparagraph"/>
+              <w:ind w:firstLine="0"/>
+              <w:jc w:val="center"/>
+              <w:rPr>
+                <w:b/>
+                <w:sz w:val="24"/>
+                <w:szCs w:val="24"/>
+              </w:rPr>
+            </w:pPr>
+            <w:r>
+              <w:rPr>
+                <w:b/>
+                <w:sz w:val="24"/>
+                <w:szCs w:val="24"/>
+              </w:rPr>
+              <w:t>Oriented Graph</w:t>
+            </w:r>
+          </w:p>
+        </w:tc>
+        <w:tc>
+          <w:tcPr>
+            <w:tcW w:w="0" w:type="auto"/>
+            <w:hideMark/>
+          </w:tcPr>
+          <w:p>
+            <w:pPr>
+              <w:pStyle w:val="IEEEnormalparagraph"/>
+              <w:jc w:val="center"/>
+              <w:rPr>
+                <w:sz w:val="24"/>
+                <w:szCs w:val="24"/>
+              </w:rPr>
+            </w:pPr>
+            <w:r>
+              <w:rPr>
+                <w:sz w:val="24"/>
+                <w:szCs w:val="24"/>
+              </w:rPr>
+              <w:t>82%</w:t>
+            </w:r>
+          </w:p>
+        </w:tc>
+        <w:tc>
+          <w:tcPr>
+            <w:tcW w:w="0" w:type="auto"/>
+            <w:hideMark/>
+          </w:tcPr>
+          <w:p>
+            <w:pPr>
+              <w:pStyle w:val="IEEEnormalparagraph"/>
+              <w:jc w:val="center"/>
+              <w:rPr>
+                <w:sz w:val="24"/>
+                <w:szCs w:val="24"/>
+              </w:rPr>
+            </w:pPr>
+            <w:r>
+              <w:rPr>
+                <w:sz w:val="24"/>
+                <w:szCs w:val="24"/>
+              </w:rPr>
+              <w:t>295.9</w:t>
+            </w:r>
+          </w:p>
+        </w:tc>
+        <w:tc>
+          <w:tcPr>
+            <w:tcW w:w="0" w:type="auto"/>
+            <w:hideMark/>
+          </w:tcPr>
+          <w:p>
+            <w:pPr>
+              <w:pStyle w:val="IEEEnormalparagraph"/>
+              <w:jc w:val="center"/>
+              <w:rPr>
+                <w:sz w:val="24"/>
+                <w:szCs w:val="24"/>
+              </w:rPr>
+            </w:pPr>
+            <w:r>
+              <w:rPr>
+                <w:sz w:val="24"/>
+                <w:szCs w:val="24"/>
+              </w:rPr>
+              <w:t>3.5</w:t>
+            </w:r>
+          </w:p>
+        </w:tc>
+      </w:tr>
+    </w:tbl>
+    <w:p>
+      <w:pPr>
+        <w:pStyle w:val="IEEEnormalparagraph"/>
+        <w:rPr>
+          <w:rStyle w:val="Strong"/>
+          <w:b w:val="0"/>
+          <w:bCs w:val="0"/>
+          <w:sz w:val="24"/>
+          <w:szCs w:val="24"/>
+          <w:lang w:val="tr-TR"/>
+        </w:rPr>
+      </w:pPr>
+    </w:p>
+    <w:p>
+      <w:pPr>
+        <w:pStyle w:val="IEEEnormalparagraph"/>
+        <w:rPr>
+          <w:rStyle w:val="Strong"/>
+          <w:b w:val="0"/>
+          <w:bCs w:val="0"/>
+          <w:sz w:val="24"/>
+          <w:szCs w:val="24"/>
+          <w:lang w:val="tr-TR"/>
+        </w:rPr>
+      </w:pPr>
+    </w:p>
+    <w:p>
+      <w:pPr>
+        <w:pStyle w:val="IEEEnormalparagraph"/>
+        <w:ind w:firstLine="0"/>
+        <w:rPr>
+          <w:sz w:val="24"/>
+          <w:szCs w:val="24"/>
+        </w:rPr>
+      </w:pPr>
+      <w:r>
+        <w:rPr>
+          <w:rStyle w:val="Strong"/>
+          <w:sz w:val="24"/>
+          <w:szCs w:val="24"/>
+          <w:lang w:val="tr-TR"/>
+        </w:rPr>
+        <w:lastRenderedPageBreak/>
+        <w:t xml:space="preserve">For </w:t>
+      </w:r>
+      <w:r>
+        <w:rPr>
+          <w:rStyle w:val="Strong"/>
+          <w:sz w:val="24"/>
+          <w:szCs w:val="24"/>
+          <w:lang w:val="tr-TR"/>
+        </w:rPr>
+        <w:t>5</w:t>
+      </w:r>
+      <w:r>
+        <w:rPr>
+          <w:rStyle w:val="Strong"/>
+          <w:sz w:val="24"/>
+          <w:szCs w:val="24"/>
+          <w:lang w:val="tr-TR"/>
+        </w:rPr>
+        <w:t xml:space="preserve"> generation</w:t>
+      </w:r>
+      <w:r>
+        <w:rPr>
+          <w:rStyle w:val="Strong"/>
+          <w:sz w:val="24"/>
+          <w:szCs w:val="24"/>
+          <w:lang w:val="tr-TR"/>
+        </w:rPr>
+        <w:t>s</w:t>
+      </w:r>
+      <w:r>
+        <w:rPr>
+          <w:rStyle w:val="Strong"/>
+          <w:sz w:val="24"/>
+          <w:szCs w:val="24"/>
+          <w:lang w:val="tr-TR"/>
+        </w:rPr>
+        <w:t xml:space="preserve"> : </w:t>
       </w:r>
     </w:p>
     <w:tbl>
@@ -15758,7 +16296,6 @@
           <w:sz w:val="24"/>
           <w:szCs w:val="24"/>
         </w:rPr>
-        <w:lastRenderedPageBreak/>
         <w:t xml:space="preserve">The </w:t>
       </w:r>
       <w:r>
@@ -15845,6 +16382,48 @@
           <w:szCs w:val="24"/>
         </w:rPr>
         <w:t>ting in more failed deliveries.</w:t>
+      </w:r>
+    </w:p>
+    <w:p>
+      <w:pPr>
+        <w:pStyle w:val="IEEEnormalparagraph"/>
+        <w:rPr>
+          <w:b/>
+          <w:i/>
+          <w:sz w:val="24"/>
+          <w:szCs w:val="24"/>
+          <w:lang w:val="tr-TR"/>
+        </w:rPr>
+      </w:pPr>
+      <w:r>
+        <w:rPr>
+          <w:b/>
+          <w:i/>
+          <w:sz w:val="24"/>
+          <w:szCs w:val="24"/>
+          <w:lang w:val="tr-TR"/>
+        </w:rPr>
+        <w:t>We also observed that the number of generation signifiantly impatc the result</w:t>
+      </w:r>
+      <w:r>
+        <w:rPr>
+          <w:b/>
+          <w:i/>
+          <w:sz w:val="24"/>
+          <w:szCs w:val="24"/>
+          <w:lang w:val="tr-TR"/>
+        </w:rPr>
+        <w:t>s</w:t>
+      </w:r>
+      <w:r>
+        <w:rPr>
+          <w:b/>
+          <w:i/>
+          <w:sz w:val="24"/>
+          <w:szCs w:val="24"/>
+          <w:lang w:val="tr-TR"/>
+        </w:rPr>
+        <w:t>.</w:t>
       </w:r>
     </w:p>
     <w:p>
@@ -16019,6 +16598,7 @@
           <w:sz w:val="24"/>
           <w:szCs w:val="24"/>
         </w:rPr>
+        <w:lastRenderedPageBreak/>
         <w:t>Trade-offs and Observations</w:t>
       </w:r>
     </w:p>
@@ -16092,15 +16672,7 @@
           <w:sz w:val="24"/>
           <w:szCs w:val="24"/>
         </w:rPr>
-        <w:t xml:space="preserve">: While CSP guarantees constraint satisfaction, it may exclude potentially optimal routes due to conservative filtering. However, combining CSP with GA </w:t>
-      </w:r>
-      <w:r>
-        <w:rPr>
-          <w:sz w:val="24"/>
-          <w:szCs w:val="24"/>
-        </w:rPr>
-        <w:lastRenderedPageBreak/>
-        <w:t>mitigates this by retaining diversity in route exploration.</w:t>
+        <w:t>: While CSP guarantees constraint satisfaction, it may exclude potentially optimal routes due to conservative filtering. However, combining CSP with GA mitigates this by retaining diversity in route exploration.</w:t>
       </w:r>
     </w:p>
     <w:p>
@@ -16276,7 +16848,15 @@
           <w:sz w:val="24"/>
           <w:szCs w:val="24"/>
         </w:rPr>
-        <w:t>Experimental results demonstrate that the proposed approach can successfully assign and route drones in both small- and medium-scale delivery scenarios. The GA consistently evolved improved delivery plans, while the A* algorithm ensured cost-efficient routing that respected real-world constraints. The use of min-heaps allowed efficient handling of urgent deliveries, and battery limitations were respected via simulation-based planning.</w:t>
+        <w:t xml:space="preserve">Experimental results demonstrate that the proposed approach can successfully assign and route drones in both small- and medium-scale delivery scenarios. The GA consistently evolved improved delivery plans, while the A* algorithm ensured cost-efficient routing that respected real-world constraints. The use of min-heaps allowed efficient </w:t>
+      </w:r>
+      <w:r>
+        <w:rPr>
+          <w:sz w:val="24"/>
+          <w:szCs w:val="24"/>
+        </w:rPr>
+        <w:lastRenderedPageBreak/>
+        <w:t>handling of urgent deliveries, and battery limitations were respected via simulation-based planning.</w:t>
       </w:r>
     </w:p>
     <w:p>
@@ -16356,7 +16936,6 @@
           <w:sz w:val="24"/>
           <w:szCs w:val="24"/>
         </w:rPr>
-        <w:lastRenderedPageBreak/>
         <w:t>Integration with Real Maps: Integration with APIs like Google Maps or real-time geographic data would allow deployment in real-world environments.</w:t>
       </w:r>
     </w:p>

</xml_diff>